<commit_message>
Changed Vietnam to Cambodia
</commit_message>
<xml_diff>
--- a/So-lieu-SCOPUS-17.4.18-2.docx
+++ b/So-lieu-SCOPUS-17.4.18-2.docx
@@ -27,7 +27,7 @@
           <w:b w:val="0"/>
           <w:sz w:val="44"/>
         </w:rPr>
-        <w:t xml:space="preserve"> in Vietnam</w:t>
+        <w:t xml:space="preserve"> in Cambodia</w:t>
       </w:r>
       <w:bookmarkStart w:id="0" w:name="_GoBack"/>
       <w:bookmarkEnd w:id="0"/>
@@ -26531,7 +26531,7 @@
   <w:abstractNum w:abstractNumId="0">
     <w:nsid w:val="FFFFFF1D"/>
     <w:multiLevelType w:val="multilevel"/>
-    <w:tmpl w:val="19DC69CE"/>
+    <w:tmpl w:val="AED0CCA2"/>
     <w:lvl w:ilvl="0">
       <w:start w:val="1"/>
       <w:numFmt w:val="bullet"/>
@@ -29692,11 +29692,11 @@
         </c:dLbls>
         <c:marker val="1"/>
         <c:smooth val="0"/>
-        <c:axId val="-2138709120"/>
-        <c:axId val="-2138706400"/>
+        <c:axId val="-2132942816"/>
+        <c:axId val="-2132911024"/>
       </c:lineChart>
       <c:catAx>
-        <c:axId val="-2138709120"/>
+        <c:axId val="-2132942816"/>
         <c:scaling>
           <c:orientation val="minMax"/>
         </c:scaling>
@@ -29706,7 +29706,7 @@
         <c:majorTickMark val="out"/>
         <c:minorTickMark val="none"/>
         <c:tickLblPos val="nextTo"/>
-        <c:crossAx val="-2138706400"/>
+        <c:crossAx val="-2132911024"/>
         <c:crosses val="autoZero"/>
         <c:auto val="1"/>
         <c:lblAlgn val="ctr"/>
@@ -29714,7 +29714,7 @@
         <c:noMultiLvlLbl val="0"/>
       </c:catAx>
       <c:valAx>
-        <c:axId val="-2138706400"/>
+        <c:axId val="-2132911024"/>
         <c:scaling>
           <c:orientation val="minMax"/>
         </c:scaling>
@@ -29725,7 +29725,7 @@
         <c:majorTickMark val="out"/>
         <c:minorTickMark val="none"/>
         <c:tickLblPos val="nextTo"/>
-        <c:crossAx val="-2138709120"/>
+        <c:crossAx val="-2132942816"/>
         <c:crosses val="autoZero"/>
         <c:crossBetween val="between"/>
       </c:valAx>
@@ -30382,7 +30382,7 @@
 </file>
 
 <file path=customXml/itemProps1.xml><?xml version="1.0" encoding="utf-8"?>
-<ds:datastoreItem xmlns:ds="http://schemas.openxmlformats.org/officeDocument/2006/customXml" ds:itemID="{CD37A51E-3099-A24D-A723-5E0F994EEA92}">
+<ds:datastoreItem xmlns:ds="http://schemas.openxmlformats.org/officeDocument/2006/customXml" ds:itemID="{A75ECCF6-07B5-284C-A89B-6E2A1752CC4B}">
   <ds:schemaRefs>
     <ds:schemaRef ds:uri="http://schemas.openxmlformats.org/officeDocument/2006/bibliography"/>
   </ds:schemaRefs>

</xml_diff>